<commit_message>
Made som changes to html
</commit_message>
<xml_diff>
--- a/report.docx
+++ b/report.docx
@@ -382,7 +382,6 @@
                 <w:spacing w:val="0"/>
                 <w:position w:val="0"/>
                 <w:sz w:val="22"/>
-                <w:shd w:fill="auto" w:val="clear"/>
               </w:rPr>
             </w:pPr>
             <w:r>
@@ -562,7 +561,6 @@
                 <w:spacing w:val="0"/>
                 <w:position w:val="0"/>
                 <w:sz w:val="22"/>
-                <w:shd w:fill="auto" w:val="clear"/>
               </w:rPr>
             </w:pPr>
             <w:r>
@@ -727,7 +725,6 @@
                 <w:spacing w:val="0"/>
                 <w:position w:val="0"/>
                 <w:sz w:val="22"/>
-                <w:shd w:fill="auto" w:val="clear"/>
               </w:rPr>
             </w:pPr>
             <w:r>
@@ -892,7 +889,6 @@
                 <w:spacing w:val="0"/>
                 <w:position w:val="0"/>
                 <w:sz w:val="22"/>
-                <w:shd w:fill="auto" w:val="clear"/>
               </w:rPr>
             </w:pPr>
             <w:r>
@@ -1057,7 +1053,6 @@
                 <w:spacing w:val="0"/>
                 <w:position w:val="0"/>
                 <w:sz w:val="22"/>
-                <w:shd w:fill="auto" w:val="clear"/>
               </w:rPr>
             </w:pPr>
             <w:r>
@@ -1180,7 +1175,6 @@
                 <w:spacing w:val="0"/>
                 <w:position w:val="0"/>
                 <w:sz w:val="22"/>
-                <w:shd w:fill="auto" w:val="clear"/>
               </w:rPr>
             </w:pPr>
             <w:r>
@@ -1223,7 +1217,6 @@
                 <w:spacing w:val="0"/>
                 <w:position w:val="0"/>
                 <w:sz w:val="22"/>
-                <w:shd w:fill="auto" w:val="clear"/>
               </w:rPr>
             </w:pPr>
             <w:r>
@@ -1346,7 +1339,6 @@
                 <w:spacing w:val="0"/>
                 <w:position w:val="0"/>
                 <w:sz w:val="22"/>
-                <w:shd w:fill="auto" w:val="clear"/>
               </w:rPr>
             </w:pPr>
             <w:r>
@@ -1389,7 +1381,6 @@
                 <w:spacing w:val="0"/>
                 <w:position w:val="0"/>
                 <w:sz w:val="22"/>
-                <w:shd w:fill="auto" w:val="clear"/>
               </w:rPr>
             </w:pPr>
             <w:r>
@@ -1556,7 +1547,7 @@
                 <w:sz w:val="22"/>
                 <w:shd w:fill="auto" w:val="clear"/>
               </w:rPr>
-              <w:t xml:space="preserve">Can only get alert to work. Trying to fix so that score is shown on webpage instead.</w:t>
+              <w:t xml:space="preserve">First had problems with showing score when submitting, but i added a new button that shows results and this button must be pressed before you can submit.</w:t>
             </w:r>
           </w:p>
         </w:tc>
@@ -1726,6 +1717,17 @@
                 <w:shd w:fill="auto" w:val="clear"/>
               </w:rPr>
             </w:pPr>
+            <w:r>
+              <w:rPr>
+                <w:rFonts w:ascii="Calibri" w:hAnsi="Calibri" w:cs="Calibri" w:eastAsia="Calibri"/>
+                <w:color w:val="auto"/>
+                <w:spacing w:val="0"/>
+                <w:position w:val="0"/>
+                <w:sz w:val="22"/>
+                <w:shd w:fill="auto" w:val="clear"/>
+              </w:rPr>
+              <w:t xml:space="preserve">When the visitor clicks show results, the correct answers and score is show. The visitor is not able to change answers after clicking this button.</w:t>
+            </w:r>
           </w:p>
         </w:tc>
       </w:tr>
@@ -3167,6 +3169,17 @@
                 <w:shd w:fill="auto" w:val="clear"/>
               </w:rPr>
             </w:pPr>
+            <w:r>
+              <w:rPr>
+                <w:rFonts w:ascii="Calibri" w:hAnsi="Calibri" w:cs="Calibri" w:eastAsia="Calibri"/>
+                <w:color w:val="auto"/>
+                <w:spacing w:val="0"/>
+                <w:position w:val="0"/>
+                <w:sz w:val="22"/>
+                <w:shd w:fill="auto" w:val="clear"/>
+              </w:rPr>
+              <w:t xml:space="preserve">X</w:t>
+            </w:r>
           </w:p>
         </w:tc>
         <w:tc>
@@ -3199,6 +3212,17 @@
                 <w:shd w:fill="auto" w:val="clear"/>
               </w:rPr>
             </w:pPr>
+            <w:r>
+              <w:rPr>
+                <w:rFonts w:ascii="Calibri" w:hAnsi="Calibri" w:cs="Calibri" w:eastAsia="Calibri"/>
+                <w:color w:val="auto"/>
+                <w:spacing w:val="0"/>
+                <w:position w:val="0"/>
+                <w:sz w:val="22"/>
+                <w:shd w:fill="auto" w:val="clear"/>
+              </w:rPr>
+              <w:t xml:space="preserve">I have uploaded it to github</w:t>
+            </w:r>
           </w:p>
         </w:tc>
       </w:tr>
@@ -3311,6 +3335,17 @@
                 <w:shd w:fill="auto" w:val="clear"/>
               </w:rPr>
             </w:pPr>
+            <w:r>
+              <w:rPr>
+                <w:rFonts w:ascii="Calibri" w:hAnsi="Calibri" w:cs="Calibri" w:eastAsia="Calibri"/>
+                <w:color w:val="auto"/>
+                <w:spacing w:val="0"/>
+                <w:position w:val="0"/>
+                <w:sz w:val="22"/>
+                <w:shd w:fill="auto" w:val="clear"/>
+              </w:rPr>
+              <w:t xml:space="preserve">X</w:t>
+            </w:r>
           </w:p>
         </w:tc>
         <w:tc>
@@ -3343,6 +3378,17 @@
                 <w:shd w:fill="auto" w:val="clear"/>
               </w:rPr>
             </w:pPr>
+            <w:r>
+              <w:rPr>
+                <w:rFonts w:ascii="Calibri" w:hAnsi="Calibri" w:cs="Calibri" w:eastAsia="Calibri"/>
+                <w:color w:val="auto"/>
+                <w:spacing w:val="0"/>
+                <w:position w:val="0"/>
+                <w:sz w:val="22"/>
+                <w:shd w:fill="auto" w:val="clear"/>
+              </w:rPr>
+              <w:t xml:space="preserve">I have made a github page, which works as a website.</w:t>
+            </w:r>
           </w:p>
         </w:tc>
       </w:tr>

</xml_diff>